<commit_message>
update task for Topic 02
</commit_message>
<xml_diff>
--- a/lectures/topic_02/topic02_tasks.docx
+++ b/lectures/topic_02/topic02_tasks.docx
@@ -78,6 +78,18 @@
         </w:rPr>
         <w:t xml:space="preserve"> конструкцію.</w:t>
       </w:r>
+      <w:r>
+        <w:rPr>
+          <w:lang w:val="ru-RU"/>
+        </w:rPr>
+        <w:t xml:space="preserve"> </w:t>
+      </w:r>
+      <w:r>
+        <w:rPr>
+          <w:lang w:val="uk-UA"/>
+        </w:rPr>
+        <w:t>Кожна операція має бути виконана в окремій функції.</w:t>
+      </w:r>
     </w:p>
     <w:p>
       <w:pPr>
@@ -114,6 +126,18 @@
           <w:lang w:val="uk-UA"/>
         </w:rPr>
         <w:t>конструкцію</w:t>
+      </w:r>
+      <w:r>
+        <w:rPr>
+          <w:lang w:val="uk-UA"/>
+        </w:rPr>
+        <w:t xml:space="preserve">. </w:t>
+      </w:r>
+      <w:r>
+        <w:rPr>
+          <w:lang w:val="uk-UA"/>
+        </w:rPr>
+        <w:t>Кожна операція має бути виконана в окремій функції.</w:t>
       </w:r>
     </w:p>
     <w:sectPr>

</xml_diff>